<commit_message>
updated CF09 test case
</commit_message>
<xml_diff>
--- a/docs/stories/CF09_USTC.docx
+++ b/docs/stories/CF09_USTC.docx
@@ -117,7 +117,7 @@
                 <w:sz w:val="20"/>
                 <w:szCs w:val="20"/>
               </w:rPr>
-              <w:t>Celebrity Profiles with IMDB API Integration US/TC</w:t>
+              <w:t>Celebrity Profiles</w:t>
             </w:r>
           </w:p>
         </w:tc>
@@ -235,7 +235,39 @@
                 <w:sz w:val="20"/>
                 <w:szCs w:val="20"/>
               </w:rPr>
-              <w:t>02/29/2020</w:t>
+              <w:t>0</w:t>
+            </w:r>
+            <w:r>
+              <w:rPr>
+                <w:rFonts w:ascii="Arial" w:hAnsi="Arial" w:cs="Arial"/>
+                <w:sz w:val="20"/>
+                <w:szCs w:val="20"/>
+              </w:rPr>
+              <w:t>3</w:t>
+            </w:r>
+            <w:r>
+              <w:rPr>
+                <w:rFonts w:ascii="Arial" w:hAnsi="Arial" w:cs="Arial"/>
+                <w:sz w:val="20"/>
+                <w:szCs w:val="20"/>
+              </w:rPr>
+              <w:t>/</w:t>
+            </w:r>
+            <w:r>
+              <w:rPr>
+                <w:rFonts w:ascii="Arial" w:hAnsi="Arial" w:cs="Arial"/>
+                <w:sz w:val="20"/>
+                <w:szCs w:val="20"/>
+              </w:rPr>
+              <w:t>17</w:t>
+            </w:r>
+            <w:r>
+              <w:rPr>
+                <w:rFonts w:ascii="Arial" w:hAnsi="Arial" w:cs="Arial"/>
+                <w:sz w:val="20"/>
+                <w:szCs w:val="20"/>
+              </w:rPr>
+              <w:t>/2020</w:t>
             </w:r>
           </w:p>
         </w:tc>
@@ -341,6 +373,8 @@
               </w:rPr>
               <w:t>Base System: A content management system allowing users to … read… celebrity names, articles, photos.</w:t>
             </w:r>
+            <w:bookmarkStart w:id="0" w:name="_GoBack"/>
+            <w:bookmarkEnd w:id="0"/>
           </w:p>
         </w:tc>
       </w:tr>
@@ -1102,17 +1136,7 @@
                 <w:sz w:val="20"/>
                 <w:szCs w:val="20"/>
               </w:rPr>
-              <w:t>As a User after clicking on a cele</w:t>
-            </w:r>
-            <w:bookmarkStart w:id="0" w:name="_GoBack"/>
-            <w:bookmarkEnd w:id="0"/>
-            <w:r>
-              <w:rPr>
-                <w:rFonts w:ascii="Arial" w:hAnsi="Arial" w:cs="Arial"/>
-                <w:sz w:val="20"/>
-                <w:szCs w:val="20"/>
-              </w:rPr>
-              <w:t>brity link from an associated career page I would like to see that career's celebrity profile (name, photo, article) presented on a page.</w:t>
+              <w:t>As a User after clicking on a celebrity link from an associated career page I would like to see that career's celebrity profile (name, photo, article) presented on a page.</w:t>
             </w:r>
           </w:p>
         </w:tc>

</xml_diff>

<commit_message>
Completed integration testing on CF09.
</commit_message>
<xml_diff>
--- a/docs/stories/CF09_USTC.docx
+++ b/docs/stories/CF09_USTC.docx
@@ -373,8 +373,6 @@
               </w:rPr>
               <w:t>Base System: A content management system allowing users to … read… celebrity names, articles, photos.</w:t>
             </w:r>
-            <w:bookmarkStart w:id="0" w:name="_GoBack"/>
-            <w:bookmarkEnd w:id="0"/>
           </w:p>
         </w:tc>
       </w:tr>
@@ -874,6 +872,49 @@
                 <w:szCs w:val="20"/>
               </w:rPr>
             </w:pPr>
+            <w:r>
+              <w:rPr>
+                <w:rFonts w:ascii="Arial" w:hAnsi="Arial" w:cs="Arial"/>
+                <w:sz w:val="20"/>
+                <w:szCs w:val="20"/>
+              </w:rPr>
+              <w:t>P</w:t>
+            </w:r>
+            <w:r>
+              <w:rPr>
+                <w:rFonts w:ascii="Arial" w:hAnsi="Arial" w:cs="Arial"/>
+                <w:sz w:val="20"/>
+                <w:szCs w:val="20"/>
+              </w:rPr>
+              <w:br/>
+            </w:r>
+            <w:r>
+              <w:rPr>
+                <w:rFonts w:ascii="Arial" w:hAnsi="Arial" w:cs="Arial"/>
+                <w:sz w:val="20"/>
+                <w:szCs w:val="20"/>
+              </w:rPr>
+              <w:br/>
+              <w:t xml:space="preserve">NOTE: Logged in as a Student, I </w:t>
+            </w:r>
+            <w:proofErr w:type="gramStart"/>
+            <w:r>
+              <w:rPr>
+                <w:rFonts w:ascii="Arial" w:hAnsi="Arial" w:cs="Arial"/>
+                <w:sz w:val="20"/>
+                <w:szCs w:val="20"/>
+              </w:rPr>
+              <w:t>am able to</w:t>
+            </w:r>
+            <w:proofErr w:type="gramEnd"/>
+            <w:r>
+              <w:rPr>
+                <w:rFonts w:ascii="Arial" w:hAnsi="Arial" w:cs="Arial"/>
+                <w:sz w:val="20"/>
+                <w:szCs w:val="20"/>
+              </w:rPr>
+              <w:t xml:space="preserve"> navigate to the Celebrity Profile page. The appropriate data is pulled.</w:t>
+            </w:r>
           </w:p>
         </w:tc>
       </w:tr>
@@ -993,6 +1034,82 @@
                 <w:szCs w:val="20"/>
               </w:rPr>
             </w:pPr>
+            <w:r>
+              <w:rPr>
+                <w:rFonts w:ascii="Arial" w:hAnsi="Arial" w:cs="Arial"/>
+                <w:sz w:val="20"/>
+                <w:szCs w:val="20"/>
+              </w:rPr>
+              <w:t>P</w:t>
+            </w:r>
+            <w:r>
+              <w:rPr>
+                <w:rFonts w:ascii="Arial" w:hAnsi="Arial" w:cs="Arial"/>
+                <w:sz w:val="20"/>
+                <w:szCs w:val="20"/>
+              </w:rPr>
+              <w:br/>
+            </w:r>
+            <w:r>
+              <w:rPr>
+                <w:rFonts w:ascii="Arial" w:hAnsi="Arial" w:cs="Arial"/>
+                <w:sz w:val="20"/>
+                <w:szCs w:val="20"/>
+              </w:rPr>
+              <w:br/>
+              <w:t>At date of testing breadcrumbs are available that allow navigation back to pages higher in the hierarchy.</w:t>
+            </w:r>
+            <w:r>
+              <w:rPr>
+                <w:rFonts w:ascii="Arial" w:hAnsi="Arial" w:cs="Arial"/>
+                <w:sz w:val="20"/>
+                <w:szCs w:val="20"/>
+              </w:rPr>
+              <w:br/>
+            </w:r>
+            <w:r>
+              <w:rPr>
+                <w:rFonts w:ascii="Arial" w:hAnsi="Arial" w:cs="Arial"/>
+                <w:sz w:val="20"/>
+                <w:szCs w:val="20"/>
+              </w:rPr>
+              <w:br/>
+              <w:t xml:space="preserve">If you click the ‘Celebrity’ breadcrumb from the Celebrity Profile page the system attempts to navigate to an undefined </w:t>
+            </w:r>
+            <w:proofErr w:type="spellStart"/>
+            <w:r>
+              <w:rPr>
+                <w:rFonts w:ascii="Arial" w:hAnsi="Arial" w:cs="Arial"/>
+                <w:sz w:val="20"/>
+                <w:szCs w:val="20"/>
+              </w:rPr>
+              <w:t>url</w:t>
+            </w:r>
+            <w:proofErr w:type="spellEnd"/>
+            <w:r>
+              <w:rPr>
+                <w:rFonts w:ascii="Arial" w:hAnsi="Arial" w:cs="Arial"/>
+                <w:sz w:val="20"/>
+                <w:szCs w:val="20"/>
+              </w:rPr>
+              <w:t xml:space="preserve">. This issue is being tracked by bug </w:t>
+            </w:r>
+            <w:r>
+              <w:rPr>
+                <w:rFonts w:ascii="Arial" w:hAnsi="Arial" w:cs="Arial"/>
+                <w:sz w:val="20"/>
+                <w:szCs w:val="20"/>
+              </w:rPr>
+              <w:t>#172256490</w:t>
+            </w:r>
+            <w:r>
+              <w:rPr>
+                <w:rFonts w:ascii="Arial" w:hAnsi="Arial" w:cs="Arial"/>
+                <w:sz w:val="20"/>
+                <w:szCs w:val="20"/>
+              </w:rPr>
+              <w:t xml:space="preserve"> and is associated with CF07 and CF09.</w:t>
+            </w:r>
           </w:p>
         </w:tc>
       </w:tr>
@@ -1064,7 +1181,16 @@
                 <w:sz w:val="20"/>
                 <w:szCs w:val="20"/>
               </w:rPr>
-              <w:t>on the page and is otherwise consistent with the expected results outlined in step 1.</w:t>
+              <w:t xml:space="preserve">on the page </w:t>
+            </w:r>
+            <w:r>
+              <w:rPr>
+                <w:rFonts w:ascii="Arial" w:hAnsi="Arial" w:cs="Arial"/>
+                <w:sz w:val="20"/>
+                <w:szCs w:val="20"/>
+              </w:rPr>
+              <w:lastRenderedPageBreak/>
+              <w:t>and is otherwise consistent with the expected results outlined in step 1.</w:t>
             </w:r>
           </w:p>
         </w:tc>
@@ -1080,6 +1206,15 @@
                 <w:szCs w:val="20"/>
               </w:rPr>
             </w:pPr>
+            <w:r>
+              <w:rPr>
+                <w:rFonts w:ascii="Arial" w:hAnsi="Arial" w:cs="Arial"/>
+                <w:sz w:val="20"/>
+                <w:szCs w:val="20"/>
+              </w:rPr>
+              <w:lastRenderedPageBreak/>
+              <w:t>P</w:t>
+            </w:r>
           </w:p>
         </w:tc>
       </w:tr>
@@ -1175,10 +1310,10 @@
         <w:tblLook w:val="04A0" w:firstRow="1" w:lastRow="0" w:firstColumn="1" w:lastColumn="0" w:noHBand="0" w:noVBand="1"/>
       </w:tblPr>
       <w:tblGrid>
-        <w:gridCol w:w="1162"/>
-        <w:gridCol w:w="1983"/>
-        <w:gridCol w:w="1440"/>
-        <w:gridCol w:w="3932"/>
+        <w:gridCol w:w="1217"/>
+        <w:gridCol w:w="1977"/>
+        <w:gridCol w:w="1432"/>
+        <w:gridCol w:w="3891"/>
         <w:gridCol w:w="833"/>
       </w:tblGrid>
       <w:tr>
@@ -1208,7 +1343,6 @@
                 <w:sz w:val="20"/>
                 <w:szCs w:val="20"/>
               </w:rPr>
-              <w:lastRenderedPageBreak/>
               <w:t>Date</w:t>
             </w:r>
           </w:p>
@@ -1331,6 +1465,14 @@
                 <w:szCs w:val="20"/>
               </w:rPr>
             </w:pPr>
+            <w:r>
+              <w:rPr>
+                <w:rFonts w:ascii="Arial" w:hAnsi="Arial" w:cs="Arial"/>
+                <w:sz w:val="20"/>
+                <w:szCs w:val="20"/>
+              </w:rPr>
+              <w:t>04/09/2020</w:t>
+            </w:r>
           </w:p>
         </w:tc>
         <w:tc>
@@ -1345,6 +1487,14 @@
                 <w:szCs w:val="20"/>
               </w:rPr>
             </w:pPr>
+            <w:r>
+              <w:rPr>
+                <w:rFonts w:ascii="Arial" w:hAnsi="Arial" w:cs="Arial"/>
+                <w:sz w:val="20"/>
+                <w:szCs w:val="20"/>
+              </w:rPr>
+              <w:t>Chrome v80</w:t>
+            </w:r>
           </w:p>
         </w:tc>
         <w:tc>
@@ -1359,6 +1509,14 @@
                 <w:szCs w:val="20"/>
               </w:rPr>
             </w:pPr>
+            <w:r>
+              <w:rPr>
+                <w:rFonts w:ascii="Arial" w:hAnsi="Arial" w:cs="Arial"/>
+                <w:sz w:val="20"/>
+                <w:szCs w:val="20"/>
+              </w:rPr>
+              <w:t>Bob Caplin</w:t>
+            </w:r>
           </w:p>
         </w:tc>
         <w:tc>
@@ -1383,8 +1541,10 @@
                 <w:sz w:val="20"/>
                 <w:szCs w:val="20"/>
               </w:rPr>
-              <w:t>&lt;Pass/ Fail and description of why&gt;</w:t>
-            </w:r>
+              <w:t>PASS</w:t>
+            </w:r>
+            <w:bookmarkStart w:id="0" w:name="_GoBack"/>
+            <w:bookmarkEnd w:id="0"/>
           </w:p>
         </w:tc>
         <w:tc>
@@ -1409,7 +1569,7 @@
                 <w:sz w:val="20"/>
                 <w:szCs w:val="20"/>
               </w:rPr>
-              <w:t>&lt;Pass/ Fail&gt;</w:t>
+              <w:t>PASS</w:t>
             </w:r>
           </w:p>
         </w:tc>

</xml_diff>